<commit_message>
add server image and image upload fun
</commit_message>
<xml_diff>
--- a/Report Pre-thesis.docx
+++ b/Report Pre-thesis.docx
@@ -1092,10 +1092,10 @@
           <w:noProof/>
         </w:rPr>
         <w:pict w14:anchorId="50F7A431">
-          <v:rect id="Ink 3" o:spid="_x0000_s1034" style="position:absolute;margin-left:663.55pt;margin-top:28.95pt;width:2.9pt;height:2.9pt;z-index:251659264;visibility:visible;mso-wrap-style:square;mso-wrap-distance-left:9pt;mso-wrap-distance-top:0;mso-wrap-distance-right:9pt;mso-wrap-distance-bottom:0;mso-position-horizontal:absolute;mso-position-horizontal-relative:text;mso-position-vertical:absolute;mso-position-vertical-relative:text" coordsize="1,1" o:gfxdata="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" filled="f" strokecolor="#ae198d" strokeweight="1mm">
+          <v:rect id="Ink 3" o:spid="_x0000_s1034" style="position:absolute;margin-left:663.55pt;margin-top:28.95pt;width:2.9pt;height:2.9pt;z-index:251659264;visibility:visible;mso-wrap-style:square;mso-wrap-distance-left:9pt;mso-wrap-distance-top:0;mso-wrap-distance-right:9pt;mso-wrap-distance-bottom:0;mso-position-horizontal:absolute;mso-position-horizontal-relative:text;mso-position-vertical:absolute;mso-position-vertical-relative:text" filled="f" strokecolor="#ae198d" strokeweight="1mm">
             <v:stroke endcap="round"/>
             <v:path shadowok="f" o:extrusionok="f" fillok="f" insetpenok="f"/>
-            <o:lock v:ext="edit" rotation="t" text="t"/>
+            <o:lock v:ext="edit" rotation="t" aspectratio="t" verticies="t" text="t" shapetype="t"/>
             <o:ink i="AGUdAgoKARBYz1SK5pfFT48G+LrS4ZsiAwtIEESus7QERWRGZAUDOAtkGSMyCoHH//8PgMf//w8z&#10;CoHH//8PgMf//w84CQD+/wMAAAAAAAoWAgEAAQAQX/9f/woAESAgibuPU6rZAa==&#10;" annotation="t"/>
           </v:rect>
         </w:pict>
@@ -6527,6 +6527,9 @@
         <w:keepNext/>
       </w:pPr>
       <w:r>
+        <w:rPr>
+          <w:noProof/>
+        </w:rPr>
         <w:drawing>
           <wp:inline distT="0" distB="0" distL="0" distR="0" wp14:anchorId="177D64DF" wp14:editId="66DA3BE3">
             <wp:extent cx="5760720" cy="2679065"/>
@@ -6811,7 +6814,19 @@
         <w:rPr>
           <w:lang w:val="en"/>
         </w:rPr>
-        <w:t xml:space="preserve">This information of student page will display all critical information about students </w:t>
+        <w:t xml:space="preserve">This information of </w:t>
+      </w:r>
+      <w:r>
+        <w:rPr>
+          <w:lang w:val="en"/>
+        </w:rPr>
+        <w:t>the student</w:t>
+      </w:r>
+      <w:r>
+        <w:rPr>
+          <w:lang w:val="en"/>
+        </w:rPr>
+        <w:t xml:space="preserve"> page will display all critical information about students </w:t>
       </w:r>
       <w:r>
         <w:rPr>
@@ -14696,6 +14711,7 @@
   <w:style w:type="character" w:default="1" w:styleId="DefaultParagraphFont">
     <w:name w:val="Default Paragraph Font"/>
     <w:uiPriority w:val="1"/>
+    <w:semiHidden/>
     <w:unhideWhenUsed/>
   </w:style>
   <w:style w:type="table" w:default="1" w:styleId="TableNormal">
@@ -15812,24 +15828,6 @@
 </file>
 
 <file path=customXml/item1.xml><?xml version="1.0" encoding="utf-8"?>
-<p:properties xmlns:p="http://schemas.microsoft.com/office/2006/metadata/properties" xmlns:xsi="http://www.w3.org/2001/XMLSchema-instance" xmlns:pc="http://schemas.microsoft.com/office/infopath/2007/PartnerControls">
-  <documentManagement>
-    <SharedWithUsers xmlns="2bf1d4b6-53c6-4a60-9638-f7cdf303ce3a">
-      <UserInfo>
-        <DisplayName>IoT Prethesis team Members</DisplayName>
-        <AccountId>7</AccountId>
-        <AccountType/>
-      </UserInfo>
-    </SharedWithUsers>
-    <lcf76f155ced4ddcb4097134ff3c332f xmlns="661292e1-a030-4f52-a6ee-be5ed51fe166">
-      <Terms xmlns="http://schemas.microsoft.com/office/infopath/2007/PartnerControls"/>
-    </lcf76f155ced4ddcb4097134ff3c332f>
-    <TaxCatchAll xmlns="2bf1d4b6-53c6-4a60-9638-f7cdf303ce3a" xsi:nil="true"/>
-  </documentManagement>
-</p:properties>
-</file>
-
-<file path=customXml/item2.xml><?xml version="1.0" encoding="utf-8"?>
 <ct:contentTypeSchema xmlns:ct="http://schemas.microsoft.com/office/2006/metadata/contentType" xmlns:ma="http://schemas.microsoft.com/office/2006/metadata/properties/metaAttributes" ct:_="" ma:_="" ma:contentTypeName="Document" ma:contentTypeID="0x0101008775CE2BE5441F4BA39305A318FC1D82" ma:contentTypeVersion="15" ma:contentTypeDescription="Create a new document." ma:contentTypeScope="" ma:versionID="7aeec6acaae582d845ce87284797003b">
   <xsd:schema xmlns:xsd="http://www.w3.org/2001/XMLSchema" xmlns:xs="http://www.w3.org/2001/XMLSchema" xmlns:p="http://schemas.microsoft.com/office/2006/metadata/properties" xmlns:ns2="661292e1-a030-4f52-a6ee-be5ed51fe166" xmlns:ns3="2bf1d4b6-53c6-4a60-9638-f7cdf303ce3a" targetNamespace="http://schemas.microsoft.com/office/2006/metadata/properties" ma:root="true" ma:fieldsID="c860dbde0cc373291aa4e7f87a77504c" ns2:_="" ns3:_="">
     <xsd:import namespace="661292e1-a030-4f52-a6ee-be5ed51fe166"/>
@@ -16060,7 +16058,29 @@
 </ct:contentTypeSchema>
 </file>
 
+<file path=customXml/item2.xml><?xml version="1.0" encoding="utf-8"?>
+<p:properties xmlns:p="http://schemas.microsoft.com/office/2006/metadata/properties" xmlns:xsi="http://www.w3.org/2001/XMLSchema-instance" xmlns:pc="http://schemas.microsoft.com/office/infopath/2007/PartnerControls">
+  <documentManagement>
+    <SharedWithUsers xmlns="2bf1d4b6-53c6-4a60-9638-f7cdf303ce3a">
+      <UserInfo>
+        <DisplayName>IoT Prethesis team Members</DisplayName>
+        <AccountId>7</AccountId>
+        <AccountType/>
+      </UserInfo>
+    </SharedWithUsers>
+    <lcf76f155ced4ddcb4097134ff3c332f xmlns="661292e1-a030-4f52-a6ee-be5ed51fe166">
+      <Terms xmlns="http://schemas.microsoft.com/office/infopath/2007/PartnerControls"/>
+    </lcf76f155ced4ddcb4097134ff3c332f>
+    <TaxCatchAll xmlns="2bf1d4b6-53c6-4a60-9638-f7cdf303ce3a" xsi:nil="true"/>
+  </documentManagement>
+</p:properties>
+</file>
+
 <file path=customXml/item3.xml><?xml version="1.0" encoding="utf-8"?>
+<b:Sources xmlns:b="http://schemas.openxmlformats.org/officeDocument/2006/bibliography" xmlns="http://schemas.openxmlformats.org/officeDocument/2006/bibliography" SelectedStyle="\ISO690Nmerical.XSL" StyleName="ISO 690 - Numerical Reference"/>
+</file>
+
+<file path=customXml/item4.xml><?xml version="1.0" encoding="utf-8"?>
 <?mso-contentType ?>
 <FormTemplates xmlns="http://schemas.microsoft.com/sharepoint/v3/contenttype/forms">
   <Display>DocumentLibraryForm</Display>
@@ -16069,22 +16089,7 @@
 </FormTemplates>
 </file>
 
-<file path=customXml/item4.xml><?xml version="1.0" encoding="utf-8"?>
-<b:Sources xmlns:b="http://schemas.openxmlformats.org/officeDocument/2006/bibliography" xmlns="http://schemas.openxmlformats.org/officeDocument/2006/bibliography" SelectedStyle="\ISO690Nmerical.XSL" StyleName="ISO 690 - Numerical Reference"/>
-</file>
-
 <file path=customXml/itemProps1.xml><?xml version="1.0" encoding="utf-8"?>
-<ds:datastoreItem xmlns:ds="http://schemas.openxmlformats.org/officeDocument/2006/customXml" ds:itemID="{0A68F035-E895-41A8-AB0C-DA93985000D8}">
-  <ds:schemaRefs>
-    <ds:schemaRef ds:uri="http://schemas.microsoft.com/office/2006/metadata/properties"/>
-    <ds:schemaRef ds:uri="http://schemas.microsoft.com/office/infopath/2007/PartnerControls"/>
-    <ds:schemaRef ds:uri="2bf1d4b6-53c6-4a60-9638-f7cdf303ce3a"/>
-    <ds:schemaRef ds:uri="661292e1-a030-4f52-a6ee-be5ed51fe166"/>
-  </ds:schemaRefs>
-</ds:datastoreItem>
-</file>
-
-<file path=customXml/itemProps2.xml><?xml version="1.0" encoding="utf-8"?>
 <ds:datastoreItem xmlns:ds="http://schemas.openxmlformats.org/officeDocument/2006/customXml" ds:itemID="{A2C15B97-7EB7-4069-9A9B-2BC1B814BA3F}">
   <ds:schemaRefs>
     <ds:schemaRef ds:uri="http://schemas.microsoft.com/office/2006/metadata/contentType"/>
@@ -16103,18 +16108,29 @@
 </ds:datastoreItem>
 </file>
 
+<file path=customXml/itemProps2.xml><?xml version="1.0" encoding="utf-8"?>
+<ds:datastoreItem xmlns:ds="http://schemas.openxmlformats.org/officeDocument/2006/customXml" ds:itemID="{0A68F035-E895-41A8-AB0C-DA93985000D8}">
+  <ds:schemaRefs>
+    <ds:schemaRef ds:uri="http://schemas.microsoft.com/office/2006/metadata/properties"/>
+    <ds:schemaRef ds:uri="http://schemas.microsoft.com/office/infopath/2007/PartnerControls"/>
+    <ds:schemaRef ds:uri="2bf1d4b6-53c6-4a60-9638-f7cdf303ce3a"/>
+    <ds:schemaRef ds:uri="661292e1-a030-4f52-a6ee-be5ed51fe166"/>
+  </ds:schemaRefs>
+</ds:datastoreItem>
+</file>
+
 <file path=customXml/itemProps3.xml><?xml version="1.0" encoding="utf-8"?>
+<ds:datastoreItem xmlns:ds="http://schemas.openxmlformats.org/officeDocument/2006/customXml" ds:itemID="{360DD93C-5874-1F43-8A8B-8A0E82FA859B}">
+  <ds:schemaRefs>
+    <ds:schemaRef ds:uri="http://schemas.openxmlformats.org/officeDocument/2006/bibliography"/>
+  </ds:schemaRefs>
+</ds:datastoreItem>
+</file>
+
+<file path=customXml/itemProps4.xml><?xml version="1.0" encoding="utf-8"?>
 <ds:datastoreItem xmlns:ds="http://schemas.openxmlformats.org/officeDocument/2006/customXml" ds:itemID="{E7CB6653-06C2-4058-993E-28A8A2EA1559}">
   <ds:schemaRefs>
     <ds:schemaRef ds:uri="http://schemas.microsoft.com/sharepoint/v3/contenttype/forms"/>
   </ds:schemaRefs>
 </ds:datastoreItem>
-</file>
-
-<file path=customXml/itemProps4.xml><?xml version="1.0" encoding="utf-8"?>
-<ds:datastoreItem xmlns:ds="http://schemas.openxmlformats.org/officeDocument/2006/customXml" ds:itemID="{360DD93C-5874-1F43-8A8B-8A0E82FA859B}">
-  <ds:schemaRefs>
-    <ds:schemaRef ds:uri="http://schemas.openxmlformats.org/officeDocument/2006/bibliography"/>
-  </ds:schemaRefs>
-</ds:datastoreItem>
 </file>
</xml_diff>